<commit_message>
ate final da aula
</commit_message>
<xml_diff>
--- a/Passo a Passo.docx
+++ b/Passo a Passo.docx
@@ -38,8 +38,13 @@
         </w:numPr>
       </w:pPr>
       <w:r>
-        <w:t>Comando “ng</w:t>
-      </w:r>
+        <w:t>Comando “</w:t>
+      </w:r>
+      <w:proofErr w:type="spellStart"/>
+      <w:r>
+        <w:t>ng</w:t>
+      </w:r>
+      <w:proofErr w:type="spellEnd"/>
       <w:r>
         <w:t>” versão do angular Global e versão do angular Local</w:t>
       </w:r>
@@ -53,8 +58,13 @@
         </w:numPr>
       </w:pPr>
       <w:r>
-        <w:t>Pasta ClientApp</w:t>
-      </w:r>
+        <w:t xml:space="preserve">Pasta </w:t>
+      </w:r>
+      <w:proofErr w:type="spellStart"/>
+      <w:r>
+        <w:t>ClientApp</w:t>
+      </w:r>
+      <w:proofErr w:type="spellEnd"/>
     </w:p>
     <w:p>
       <w:pPr>
@@ -63,6 +73,164 @@
           <w:ilvl w:val="2"/>
           <w:numId w:val="1"/>
         </w:numPr>
+      </w:pPr>
+      <w:r>
+        <w:rPr>
+          <w:highlight w:val="yellow"/>
+        </w:rPr>
+        <w:t>“D:\Source\Repos\marcus_vinycius\QuickBuy\QuickBuy.Web\ClientApp\”</w:t>
+      </w:r>
+    </w:p>
+    <w:p>
+      <w:pPr>
+        <w:pStyle w:val="PargrafodaLista"/>
+        <w:numPr>
+          <w:ilvl w:val="1"/>
+          <w:numId w:val="1"/>
+        </w:numPr>
+      </w:pPr>
+      <w:r>
+        <w:t xml:space="preserve">Comando para fazer o build na solução: </w:t>
+      </w:r>
+    </w:p>
+    <w:p>
+      <w:pPr>
+        <w:pStyle w:val="PargrafodaLista"/>
+        <w:numPr>
+          <w:ilvl w:val="2"/>
+          <w:numId w:val="1"/>
+        </w:numPr>
+      </w:pPr>
+      <w:r>
+        <w:t>“</w:t>
+      </w:r>
+      <w:proofErr w:type="spellStart"/>
+      <w:r>
+        <w:t>ng</w:t>
+      </w:r>
+      <w:proofErr w:type="spellEnd"/>
+      <w:r>
+        <w:t xml:space="preserve"> build”</w:t>
+      </w:r>
+    </w:p>
+    <w:p>
+      <w:pPr>
+        <w:pStyle w:val="PargrafodaLista"/>
+        <w:numPr>
+          <w:ilvl w:val="1"/>
+          <w:numId w:val="1"/>
+        </w:numPr>
+      </w:pPr>
+      <w:r>
+        <w:t xml:space="preserve">Disponibilizar o APP fora do visual </w:t>
+      </w:r>
+      <w:proofErr w:type="spellStart"/>
+      <w:r>
+        <w:t>studio</w:t>
+      </w:r>
+      <w:proofErr w:type="spellEnd"/>
+    </w:p>
+    <w:p>
+      <w:pPr>
+        <w:pStyle w:val="PargrafodaLista"/>
+        <w:numPr>
+          <w:ilvl w:val="2"/>
+          <w:numId w:val="1"/>
+        </w:numPr>
+      </w:pPr>
+      <w:r>
+        <w:t>“</w:t>
+      </w:r>
+      <w:proofErr w:type="spellStart"/>
+      <w:r>
+        <w:t>ng</w:t>
+      </w:r>
+      <w:proofErr w:type="spellEnd"/>
+      <w:r>
+        <w:t xml:space="preserve"> serve”</w:t>
+      </w:r>
+    </w:p>
+    <w:p>
+      <w:pPr>
+        <w:pStyle w:val="PargrafodaLista"/>
+        <w:numPr>
+          <w:ilvl w:val="1"/>
+          <w:numId w:val="1"/>
+        </w:numPr>
+      </w:pPr>
+      <w:proofErr w:type="spellStart"/>
+      <w:r>
+        <w:t>Ctrl</w:t>
+      </w:r>
+      <w:proofErr w:type="spellEnd"/>
+      <w:r>
+        <w:t xml:space="preserve"> + C -&gt; </w:t>
+      </w:r>
+      <w:proofErr w:type="gramStart"/>
+      <w:r>
+        <w:t>S ,</w:t>
+      </w:r>
+      <w:proofErr w:type="gramEnd"/>
+      <w:r>
+        <w:t xml:space="preserve"> para Sair</w:t>
+      </w:r>
+    </w:p>
+    <w:p>
+      <w:pPr>
+        <w:pStyle w:val="PargrafodaLista"/>
+        <w:numPr>
+          <w:ilvl w:val="1"/>
+          <w:numId w:val="1"/>
+        </w:numPr>
+      </w:pPr>
+      <w:r>
+        <w:t xml:space="preserve">Comando para fazer o Build na solução utilizando os arquivos de configuração que estão na no app </w:t>
+      </w:r>
+      <w:proofErr w:type="spellStart"/>
+      <w:r>
+        <w:t>ClienteApp</w:t>
+      </w:r>
+      <w:proofErr w:type="spellEnd"/>
+      <w:r>
+        <w:t xml:space="preserve"> (</w:t>
+      </w:r>
+      <w:proofErr w:type="spellStart"/>
+      <w:proofErr w:type="gramStart"/>
+      <w:r>
+        <w:t>agular.json</w:t>
+      </w:r>
+      <w:proofErr w:type="spellEnd"/>
+      <w:proofErr w:type="gramEnd"/>
+      <w:r>
+        <w:t xml:space="preserve">, </w:t>
+      </w:r>
+      <w:proofErr w:type="spellStart"/>
+      <w:r>
+        <w:t>package.json</w:t>
+      </w:r>
+      <w:proofErr w:type="spellEnd"/>
+      <w:r>
+        <w:t xml:space="preserve">, </w:t>
+      </w:r>
+      <w:proofErr w:type="spellStart"/>
+      <w:r>
+        <w:t>tsconfig.json</w:t>
+      </w:r>
+      <w:proofErr w:type="spellEnd"/>
+      <w:r>
+        <w:t xml:space="preserve">) </w:t>
+      </w:r>
+    </w:p>
+    <w:p>
+      <w:pPr>
+        <w:pStyle w:val="PargrafodaLista"/>
+        <w:numPr>
+          <w:ilvl w:val="2"/>
+          <w:numId w:val="1"/>
+        </w:numPr>
+        <w:rPr>
+          <w:highlight w:val="yellow"/>
+        </w:rPr>
       </w:pPr>
       <w:r>
         <w:rPr>
@@ -70,107 +238,19 @@
         </w:rPr>
         <w:t>“</w:t>
       </w:r>
+      <w:proofErr w:type="spellStart"/>
       <w:r>
         <w:rPr>
           <w:highlight w:val="yellow"/>
         </w:rPr>
-        <w:t>D:\Source\Repos\marcus_vinycius\QuickBuy\QuickBuy.Web\ClientApp\</w:t>
-      </w:r>
+        <w:t>npm</w:t>
+      </w:r>
+      <w:proofErr w:type="spellEnd"/>
       <w:r>
         <w:rPr>
           <w:highlight w:val="yellow"/>
         </w:rPr>
-        <w:t>”</w:t>
-      </w:r>
-    </w:p>
-    <w:p>
-      <w:pPr>
-        <w:pStyle w:val="PargrafodaLista"/>
-        <w:numPr>
-          <w:ilvl w:val="1"/>
-          <w:numId w:val="1"/>
-        </w:numPr>
-      </w:pPr>
-      <w:r>
-        <w:t xml:space="preserve">Comando para fazer o build na solução: </w:t>
-      </w:r>
-    </w:p>
-    <w:p>
-      <w:pPr>
-        <w:pStyle w:val="PargrafodaLista"/>
-        <w:numPr>
-          <w:ilvl w:val="2"/>
-          <w:numId w:val="1"/>
-        </w:numPr>
-      </w:pPr>
-      <w:r>
-        <w:t>“ng build”</w:t>
-      </w:r>
-    </w:p>
-    <w:p>
-      <w:pPr>
-        <w:pStyle w:val="PargrafodaLista"/>
-        <w:numPr>
-          <w:ilvl w:val="1"/>
-          <w:numId w:val="1"/>
-        </w:numPr>
-      </w:pPr>
-      <w:r>
-        <w:t>Disponibilizar o APP fora do visual studio</w:t>
-      </w:r>
-    </w:p>
-    <w:p>
-      <w:pPr>
-        <w:pStyle w:val="PargrafodaLista"/>
-        <w:numPr>
-          <w:ilvl w:val="2"/>
-          <w:numId w:val="1"/>
-        </w:numPr>
-      </w:pPr>
-      <w:r>
-        <w:t>“ng serve”</w:t>
-      </w:r>
-    </w:p>
-    <w:p>
-      <w:pPr>
-        <w:pStyle w:val="PargrafodaLista"/>
-        <w:numPr>
-          <w:ilvl w:val="1"/>
-          <w:numId w:val="1"/>
-        </w:numPr>
-      </w:pPr>
-      <w:r>
-        <w:t>Ctrl + C -&gt; S , para Sair</w:t>
-      </w:r>
-    </w:p>
-    <w:p>
-      <w:pPr>
-        <w:pStyle w:val="PargrafodaLista"/>
-        <w:numPr>
-          <w:ilvl w:val="1"/>
-          <w:numId w:val="1"/>
-        </w:numPr>
-      </w:pPr>
-      <w:r>
-        <w:t xml:space="preserve">Comando para fazer o Build na solução utilizando os arquivos de configuração que estão na no app ClienteApp (agular.json, package.json, tsconfig.json) </w:t>
-      </w:r>
-    </w:p>
-    <w:p>
-      <w:pPr>
-        <w:pStyle w:val="PargrafodaLista"/>
-        <w:numPr>
-          <w:ilvl w:val="2"/>
-          <w:numId w:val="1"/>
-        </w:numPr>
-        <w:rPr>
-          <w:highlight w:val="yellow"/>
-        </w:rPr>
-      </w:pPr>
-      <w:r>
-        <w:rPr>
-          <w:highlight w:val="yellow"/>
-        </w:rPr>
-        <w:t>“npm start”</w:t>
+        <w:t xml:space="preserve"> start”</w:t>
       </w:r>
     </w:p>
     <w:p>
@@ -238,10 +318,588 @@
           <w:numId w:val="1"/>
         </w:numPr>
       </w:pPr>
-      <w:r>
-        <w:t>Instalacao dos pacotes ”Nuget”</w:t>
-      </w:r>
-    </w:p>
+      <w:proofErr w:type="spellStart"/>
+      <w:r>
+        <w:t>Instalacao</w:t>
+      </w:r>
+      <w:proofErr w:type="spellEnd"/>
+      <w:r>
+        <w:t xml:space="preserve"> dos </w:t>
+      </w:r>
+      <w:proofErr w:type="gramStart"/>
+      <w:r>
+        <w:t>pacotes ”</w:t>
+      </w:r>
+      <w:proofErr w:type="spellStart"/>
+      <w:r>
+        <w:t>Nuget</w:t>
+      </w:r>
+      <w:proofErr w:type="spellEnd"/>
+      <w:proofErr w:type="gramEnd"/>
+      <w:r>
+        <w:t>”</w:t>
+      </w:r>
+    </w:p>
+    <w:p/>
+    <w:p>
+      <w:pPr>
+        <w:pStyle w:val="PargrafodaLista"/>
+        <w:numPr>
+          <w:ilvl w:val="0"/>
+          <w:numId w:val="1"/>
+        </w:numPr>
+      </w:pPr>
+      <w:r>
+        <w:t>Teclas de Atalho:</w:t>
+      </w:r>
+    </w:p>
+    <w:p>
+      <w:pPr>
+        <w:pStyle w:val="PargrafodaLista"/>
+        <w:numPr>
+          <w:ilvl w:val="1"/>
+          <w:numId w:val="2"/>
+        </w:numPr>
+      </w:pPr>
+      <w:proofErr w:type="spellStart"/>
+      <w:r>
+        <w:t>Ctrl</w:t>
+      </w:r>
+      <w:proofErr w:type="spellEnd"/>
+      <w:r>
+        <w:t xml:space="preserve"> + R + </w:t>
+      </w:r>
+      <w:proofErr w:type="gramStart"/>
+      <w:r>
+        <w:t>G :</w:t>
+      </w:r>
+      <w:proofErr w:type="gramEnd"/>
+      <w:r>
+        <w:t xml:space="preserve"> Apaga as </w:t>
+      </w:r>
+      <w:proofErr w:type="spellStart"/>
+      <w:r>
+        <w:t>referencias</w:t>
+      </w:r>
+      <w:proofErr w:type="spellEnd"/>
+      <w:r>
+        <w:t xml:space="preserve"> não utilizadas em uma classe</w:t>
+      </w:r>
+    </w:p>
+    <w:p>
+      <w:pPr>
+        <w:pStyle w:val="PargrafodaLista"/>
+        <w:numPr>
+          <w:ilvl w:val="1"/>
+          <w:numId w:val="2"/>
+        </w:numPr>
+      </w:pPr>
+      <w:proofErr w:type="spellStart"/>
+      <w:r>
+        <w:t>Ctrl</w:t>
+      </w:r>
+      <w:proofErr w:type="spellEnd"/>
+      <w:r>
+        <w:t xml:space="preserve"> </w:t>
+      </w:r>
+      <w:proofErr w:type="gramStart"/>
+      <w:r>
+        <w:t>+ .</w:t>
+      </w:r>
+      <w:proofErr w:type="gramEnd"/>
+      <w:r>
+        <w:t xml:space="preserve"> : </w:t>
+      </w:r>
+      <w:proofErr w:type="spellStart"/>
+      <w:r>
+        <w:t>Add</w:t>
+      </w:r>
+      <w:proofErr w:type="spellEnd"/>
+      <w:r>
+        <w:t xml:space="preserve"> referencias em uma classe</w:t>
+      </w:r>
+    </w:p>
+    <w:p>
+      <w:pPr>
+        <w:pStyle w:val="PargrafodaLista"/>
+        <w:numPr>
+          <w:ilvl w:val="1"/>
+          <w:numId w:val="2"/>
+        </w:numPr>
+      </w:pPr>
+      <w:r>
+        <w:t>F</w:t>
+      </w:r>
+      <w:proofErr w:type="gramStart"/>
+      <w:r>
+        <w:t>12 :</w:t>
+      </w:r>
+      <w:proofErr w:type="gramEnd"/>
+      <w:r>
+        <w:t xml:space="preserve"> Abre a classe do objeto q </w:t>
+      </w:r>
+      <w:proofErr w:type="spellStart"/>
+      <w:r>
+        <w:t>esta</w:t>
+      </w:r>
+      <w:proofErr w:type="spellEnd"/>
+      <w:r>
+        <w:t xml:space="preserve"> com o cursor em cima.</w:t>
+      </w:r>
+    </w:p>
+    <w:p>
+      <w:pPr>
+        <w:pStyle w:val="PargrafodaLista"/>
+        <w:numPr>
+          <w:ilvl w:val="0"/>
+          <w:numId w:val="1"/>
+        </w:numPr>
+      </w:pPr>
+      <w:r>
+        <w:t xml:space="preserve">Iniciar o </w:t>
+      </w:r>
+      <w:proofErr w:type="gramStart"/>
+      <w:r>
+        <w:t>angular Utilizar</w:t>
+      </w:r>
+      <w:proofErr w:type="gramEnd"/>
+      <w:r>
+        <w:t xml:space="preserve"> o comando abaixo na pasta do projeto</w:t>
+      </w:r>
+    </w:p>
+    <w:p>
+      <w:pPr>
+        <w:pStyle w:val="PargrafodaLista"/>
+        <w:numPr>
+          <w:ilvl w:val="1"/>
+          <w:numId w:val="1"/>
+        </w:numPr>
+      </w:pPr>
+      <w:r>
+        <w:t>Comando: “</w:t>
+      </w:r>
+      <w:proofErr w:type="spellStart"/>
+      <w:r>
+        <w:t>npm</w:t>
+      </w:r>
+      <w:proofErr w:type="spellEnd"/>
+      <w:r>
+        <w:t xml:space="preserve"> start”</w:t>
+      </w:r>
+    </w:p>
+    <w:p>
+      <w:pPr>
+        <w:pStyle w:val="PargrafodaLista"/>
+        <w:numPr>
+          <w:ilvl w:val="1"/>
+          <w:numId w:val="1"/>
+        </w:numPr>
+      </w:pPr>
+      <w:r>
+        <w:t>D:\Source\Repos\marcus_vinycius\QuickBuy\QuickBuy.Web\ClientApp</w:t>
+      </w:r>
+    </w:p>
+    <w:p>
+      <w:pPr>
+        <w:pStyle w:val="PargrafodaLista"/>
+        <w:numPr>
+          <w:ilvl w:val="0"/>
+          <w:numId w:val="1"/>
+        </w:numPr>
+      </w:pPr>
+      <w:r>
+        <w:t xml:space="preserve">Aula 16:  Rodar o projeto </w:t>
+      </w:r>
+      <w:proofErr w:type="gramStart"/>
+      <w:r>
+        <w:t>com Angular</w:t>
+      </w:r>
+      <w:proofErr w:type="gramEnd"/>
+    </w:p>
+    <w:p>
+      <w:pPr>
+        <w:pStyle w:val="PargrafodaLista"/>
+        <w:numPr>
+          <w:ilvl w:val="0"/>
+          <w:numId w:val="1"/>
+        </w:numPr>
+      </w:pPr>
+      <w:r>
+        <w:t>Aula 36: Mapeamento 1 para muitos “IMPORTANTE”</w:t>
+      </w:r>
+    </w:p>
+    <w:p>
+      <w:pPr>
+        <w:pStyle w:val="PargrafodaLista"/>
+        <w:numPr>
+          <w:ilvl w:val="0"/>
+          <w:numId w:val="1"/>
+        </w:numPr>
+      </w:pPr>
+      <w:r>
+        <w:t xml:space="preserve">Aula 42: </w:t>
+      </w:r>
+      <w:proofErr w:type="spellStart"/>
+      <w:r>
+        <w:t>Add</w:t>
+      </w:r>
+      <w:proofErr w:type="spellEnd"/>
+      <w:r>
+        <w:t xml:space="preserve"> </w:t>
+      </w:r>
+      <w:proofErr w:type="spellStart"/>
+      <w:r>
+        <w:t>Migration</w:t>
+      </w:r>
+      <w:proofErr w:type="spellEnd"/>
+    </w:p>
+    <w:p>
+      <w:pPr>
+        <w:pStyle w:val="PargrafodaLista"/>
+        <w:numPr>
+          <w:ilvl w:val="1"/>
+          <w:numId w:val="1"/>
+        </w:numPr>
+      </w:pPr>
+      <w:r>
+        <w:t>Exibir -Outros – Controle de Gerenciador de Pacotes</w:t>
+      </w:r>
+    </w:p>
+    <w:p>
+      <w:pPr>
+        <w:pStyle w:val="PargrafodaLista"/>
+        <w:numPr>
+          <w:ilvl w:val="1"/>
+          <w:numId w:val="1"/>
+        </w:numPr>
+      </w:pPr>
+      <w:r>
+        <w:t xml:space="preserve">Projeto </w:t>
+      </w:r>
+      <w:proofErr w:type="spellStart"/>
+      <w:r>
+        <w:t>Padrao</w:t>
+      </w:r>
+      <w:proofErr w:type="spellEnd"/>
+      <w:r>
+        <w:t xml:space="preserve">: </w:t>
+      </w:r>
+      <w:proofErr w:type="spellStart"/>
+      <w:r>
+        <w:t>QuickBuy.Repositorio</w:t>
+      </w:r>
+      <w:proofErr w:type="spellEnd"/>
+    </w:p>
+    <w:p>
+      <w:pPr>
+        <w:pStyle w:val="PargrafodaLista"/>
+        <w:numPr>
+          <w:ilvl w:val="2"/>
+          <w:numId w:val="1"/>
+        </w:numPr>
+      </w:pPr>
+      <w:r>
+        <w:t xml:space="preserve">PM&gt; </w:t>
+      </w:r>
+      <w:proofErr w:type="spellStart"/>
+      <w:r>
+        <w:t>Add-Migration</w:t>
+      </w:r>
+      <w:proofErr w:type="spellEnd"/>
+      <w:r>
+        <w:t xml:space="preserve"> </w:t>
+      </w:r>
+      <w:proofErr w:type="spellStart"/>
+      <w:r>
+        <w:t>PrimeiraVersaoBase</w:t>
+      </w:r>
+      <w:proofErr w:type="spellEnd"/>
+      <w:r>
+        <w:t xml:space="preserve"> -&gt; Criar a estrutura do </w:t>
+      </w:r>
+      <w:proofErr w:type="spellStart"/>
+      <w:r>
+        <w:t>Migration</w:t>
+      </w:r>
+      <w:proofErr w:type="spellEnd"/>
+    </w:p>
+    <w:p>
+      <w:pPr>
+        <w:pStyle w:val="PargrafodaLista"/>
+        <w:numPr>
+          <w:ilvl w:val="2"/>
+          <w:numId w:val="1"/>
+        </w:numPr>
+      </w:pPr>
+      <w:r>
+        <w:t>PM&gt; Update-</w:t>
+      </w:r>
+      <w:proofErr w:type="spellStart"/>
+      <w:r>
+        <w:t>Database</w:t>
+      </w:r>
+      <w:proofErr w:type="spellEnd"/>
+      <w:r>
+        <w:t xml:space="preserve"> -</w:t>
+      </w:r>
+      <w:proofErr w:type="spellStart"/>
+      <w:r>
+        <w:t>Verbose</w:t>
+      </w:r>
+      <w:proofErr w:type="spellEnd"/>
+      <w:r>
+        <w:t xml:space="preserve"> -&gt; Cria o banco de dados e as </w:t>
+      </w:r>
+      <w:proofErr w:type="gramStart"/>
+      <w:r>
+        <w:t>tabelas,  a</w:t>
+      </w:r>
+      <w:proofErr w:type="gramEnd"/>
+      <w:r>
+        <w:t xml:space="preserve"> propriedade “-</w:t>
+      </w:r>
+      <w:proofErr w:type="spellStart"/>
+      <w:r>
+        <w:t>Verbose</w:t>
+      </w:r>
+      <w:proofErr w:type="spellEnd"/>
+      <w:r>
+        <w:t>” exibe os comandos do BD na tela.</w:t>
+      </w:r>
+    </w:p>
+    <w:p>
+      <w:pPr>
+        <w:pStyle w:val="PargrafodaLista"/>
+        <w:numPr>
+          <w:ilvl w:val="2"/>
+          <w:numId w:val="1"/>
+        </w:numPr>
+      </w:pPr>
+      <w:r>
+        <w:t xml:space="preserve">No arquivo </w:t>
+      </w:r>
+      <w:proofErr w:type="spellStart"/>
+      <w:r>
+        <w:t>Startup.cs</w:t>
+      </w:r>
+      <w:proofErr w:type="spellEnd"/>
+      <w:r>
+        <w:t xml:space="preserve"> eu informei qual a </w:t>
+      </w:r>
+      <w:proofErr w:type="spellStart"/>
+      <w:r>
+        <w:t>string</w:t>
+      </w:r>
+      <w:proofErr w:type="spellEnd"/>
+      <w:r>
+        <w:t xml:space="preserve"> de conexão será utilizada </w:t>
+      </w:r>
+    </w:p>
+    <w:p>
+      <w:pPr>
+        <w:pStyle w:val="PargrafodaLista"/>
+        <w:numPr>
+          <w:ilvl w:val="2"/>
+          <w:numId w:val="1"/>
+        </w:numPr>
+      </w:pPr>
+      <w:r>
+        <w:lastRenderedPageBreak/>
+        <w:t xml:space="preserve">O nome do banco vai pegar da </w:t>
+      </w:r>
+      <w:proofErr w:type="spellStart"/>
+      <w:r>
+        <w:t>string</w:t>
+      </w:r>
+      <w:proofErr w:type="spellEnd"/>
+      <w:r>
+        <w:t xml:space="preserve"> de conexão declarada no arquivo “</w:t>
+      </w:r>
+      <w:proofErr w:type="spellStart"/>
+      <w:proofErr w:type="gramStart"/>
+      <w:r>
+        <w:t>config.json</w:t>
+      </w:r>
+      <w:proofErr w:type="spellEnd"/>
+      <w:proofErr w:type="gramEnd"/>
+      <w:r>
+        <w:t>” no projeto “</w:t>
+      </w:r>
+      <w:proofErr w:type="spellStart"/>
+      <w:r>
+        <w:t>QuickBuy.Web</w:t>
+      </w:r>
+      <w:proofErr w:type="spellEnd"/>
+      <w:r>
+        <w:t>”.</w:t>
+      </w:r>
+    </w:p>
+    <w:p>
+      <w:pPr>
+        <w:pStyle w:val="PargrafodaLista"/>
+        <w:numPr>
+          <w:ilvl w:val="2"/>
+          <w:numId w:val="1"/>
+        </w:numPr>
+      </w:pPr>
+      <w:r>
+        <w:t xml:space="preserve">O arquivo </w:t>
+      </w:r>
+      <w:r>
+        <w:t>“</w:t>
+      </w:r>
+      <w:proofErr w:type="spellStart"/>
+      <w:proofErr w:type="gramStart"/>
+      <w:r>
+        <w:t>config.json</w:t>
+      </w:r>
+      <w:proofErr w:type="spellEnd"/>
+      <w:proofErr w:type="gramEnd"/>
+      <w:r>
+        <w:t>” no projeto “</w:t>
+      </w:r>
+      <w:proofErr w:type="spellStart"/>
+      <w:r>
+        <w:t>QuickBuy.Web</w:t>
+      </w:r>
+      <w:proofErr w:type="spellEnd"/>
+      <w:r>
+        <w:t>” tem q está com a propriedade “Copiar para diretório de Saída” -&gt; “Copiar Sempre”</w:t>
+      </w:r>
+    </w:p>
+    <w:p>
+      <w:pPr>
+        <w:pStyle w:val="PargrafodaLista"/>
+        <w:numPr>
+          <w:ilvl w:val="2"/>
+          <w:numId w:val="1"/>
+        </w:numPr>
+      </w:pPr>
+    </w:p>
+    <w:p>
+      <w:pPr>
+        <w:pStyle w:val="PargrafodaLista"/>
+        <w:numPr>
+          <w:ilvl w:val="2"/>
+          <w:numId w:val="1"/>
+        </w:numPr>
+      </w:pPr>
+      <w:r>
+        <w:t xml:space="preserve">PM&gt; </w:t>
+      </w:r>
+      <w:proofErr w:type="spellStart"/>
+      <w:r>
+        <w:t>Add-Migration</w:t>
+      </w:r>
+      <w:proofErr w:type="spellEnd"/>
+      <w:r>
+        <w:t xml:space="preserve"> </w:t>
+      </w:r>
+      <w:proofErr w:type="spellStart"/>
+      <w:r>
+        <w:t>CargaFormaPagamento</w:t>
+      </w:r>
+      <w:proofErr w:type="spellEnd"/>
+      <w:r>
+        <w:t xml:space="preserve"> -&gt; adiciona a estrutura no </w:t>
+      </w:r>
+      <w:proofErr w:type="spellStart"/>
+      <w:r>
+        <w:t>Migration</w:t>
+      </w:r>
+      <w:proofErr w:type="spellEnd"/>
+      <w:r>
+        <w:t>.</w:t>
+      </w:r>
+    </w:p>
+    <w:p>
+      <w:pPr>
+        <w:pStyle w:val="PargrafodaLista"/>
+        <w:numPr>
+          <w:ilvl w:val="2"/>
+          <w:numId w:val="1"/>
+        </w:numPr>
+      </w:pPr>
+      <w:r>
+        <w:t>PM&gt; Update-</w:t>
+      </w:r>
+      <w:proofErr w:type="spellStart"/>
+      <w:r>
+        <w:t>Database</w:t>
+      </w:r>
+      <w:proofErr w:type="spellEnd"/>
+      <w:r>
+        <w:t xml:space="preserve"> -&gt; Insere valores na tabela </w:t>
+      </w:r>
+      <w:proofErr w:type="spellStart"/>
+      <w:r>
+        <w:t>FormaPagamento</w:t>
+      </w:r>
+      <w:proofErr w:type="spellEnd"/>
+      <w:r>
+        <w:t xml:space="preserve"> no banco de dados</w:t>
+      </w:r>
+    </w:p>
+    <w:p>
+      <w:pPr>
+        <w:pStyle w:val="PargrafodaLista"/>
+        <w:numPr>
+          <w:ilvl w:val="1"/>
+          <w:numId w:val="1"/>
+        </w:numPr>
+      </w:pPr>
+    </w:p>
+    <w:p>
+      <w:pPr>
+        <w:pStyle w:val="PargrafodaLista"/>
+        <w:numPr>
+          <w:ilvl w:val="0"/>
+          <w:numId w:val="1"/>
+        </w:numPr>
+      </w:pPr>
+    </w:p>
+    <w:p>
+      <w:pPr>
+        <w:pStyle w:val="PargrafodaLista"/>
+        <w:numPr>
+          <w:ilvl w:val="0"/>
+          <w:numId w:val="1"/>
+        </w:numPr>
+      </w:pPr>
+    </w:p>
+    <w:p>
+      <w:pPr>
+        <w:pStyle w:val="PargrafodaLista"/>
+        <w:numPr>
+          <w:ilvl w:val="0"/>
+          <w:numId w:val="1"/>
+        </w:numPr>
+      </w:pPr>
+      <w:bookmarkStart w:id="0" w:name="_GoBack"/>
+      <w:proofErr w:type="gramStart"/>
+      <w:r>
+        <w:t>Aula :</w:t>
+      </w:r>
+      <w:proofErr w:type="gramEnd"/>
+      <w:r>
+        <w:t xml:space="preserve"> Rodar o projeto com Core</w:t>
+      </w:r>
+    </w:p>
+    <w:bookmarkEnd w:id="0"/>
+    <w:p>
+      <w:pPr>
+        <w:rPr>
+          <w:highlight w:val="red"/>
+        </w:rPr>
+      </w:pPr>
+      <w:r>
+        <w:rPr>
+          <w:highlight w:val="red"/>
+        </w:rPr>
+        <w:t>Parei na aula 40.</w:t>
+      </w:r>
+    </w:p>
+    <w:p/>
     <w:p>
       <w:pPr>
         <w:pStyle w:val="PargrafodaLista"/>
@@ -250,7 +908,6 @@
         <w:rPr>
           <w:noProof/>
         </w:rPr>
-        <w:lastRenderedPageBreak/>
         <w:drawing>
           <wp:inline distT="0" distB="0" distL="0" distR="0" wp14:anchorId="5364A433" wp14:editId="747B56CE">
             <wp:extent cx="6750685" cy="3797300"/>
@@ -296,12 +953,16 @@
           <w:numId w:val="1"/>
         </w:numPr>
       </w:pPr>
+      <w:proofErr w:type="spellStart"/>
+      <w:proofErr w:type="gramStart"/>
       <w:r>
         <w:rPr>
           <w:highlight w:val="yellow"/>
         </w:rPr>
         <w:t>Pomelo.EntityFrameworkCore.MySQL</w:t>
       </w:r>
+      <w:proofErr w:type="spellEnd"/>
+      <w:proofErr w:type="gramEnd"/>
       <w:r>
         <w:t>:</w:t>
       </w:r>
@@ -335,12 +996,16 @@
           <w:numId w:val="1"/>
         </w:numPr>
       </w:pPr>
+      <w:proofErr w:type="spellStart"/>
+      <w:proofErr w:type="gramStart"/>
       <w:r>
         <w:rPr>
           <w:highlight w:val="yellow"/>
         </w:rPr>
         <w:t>Microsoft.EntityFrameworkCore.SqlServer</w:t>
       </w:r>
+      <w:proofErr w:type="spellEnd"/>
+      <w:proofErr w:type="gramEnd"/>
       <w:r>
         <w:t xml:space="preserve">: </w:t>
       </w:r>
@@ -357,8 +1022,13 @@
         <w:t>s</w:t>
       </w:r>
       <w:r>
-        <w:t xml:space="preserve"> SQLServer</w:t>
-      </w:r>
+        <w:t xml:space="preserve"> </w:t>
+      </w:r>
+      <w:proofErr w:type="spellStart"/>
+      <w:r>
+        <w:t>SQLServer</w:t>
+      </w:r>
+      <w:proofErr w:type="spellEnd"/>
       <w:r>
         <w:t>;</w:t>
       </w:r>
@@ -371,17 +1041,37 @@
           <w:numId w:val="1"/>
         </w:numPr>
       </w:pPr>
+      <w:proofErr w:type="spellStart"/>
+      <w:proofErr w:type="gramStart"/>
       <w:r>
         <w:rPr>
           <w:highlight w:val="yellow"/>
         </w:rPr>
         <w:t>Microsoft.EntityFrameworkCore.Proxies</w:t>
       </w:r>
+      <w:proofErr w:type="spellEnd"/>
+      <w:proofErr w:type="gramEnd"/>
       <w:r>
         <w:t xml:space="preserve">: </w:t>
       </w:r>
       <w:r>
-        <w:t>Este pacote vai permitir usar os recursos do Lazy Loading no EF Core</w:t>
+        <w:t xml:space="preserve">Este pacote vai permitir usar os recursos do </w:t>
+      </w:r>
+      <w:proofErr w:type="spellStart"/>
+      <w:r>
+        <w:t>Lazy</w:t>
+      </w:r>
+      <w:proofErr w:type="spellEnd"/>
+      <w:r>
+        <w:t xml:space="preserve"> </w:t>
+      </w:r>
+      <w:proofErr w:type="spellStart"/>
+      <w:r>
+        <w:t>Loading</w:t>
+      </w:r>
+      <w:proofErr w:type="spellEnd"/>
+      <w:r>
+        <w:t xml:space="preserve"> no EF Core</w:t>
       </w:r>
       <w:r>
         <w:t>;</w:t>
@@ -395,8 +1085,77 @@
           <w:numId w:val="1"/>
         </w:numPr>
       </w:pPr>
-      <w:r>
-        <w:t>Lazy Loading ou 'Carregamento preguiçoso' é um recurso onde as entidades relacionadas no modelo de entidades são carregadas nas consultas sob demanda, ou seja, somente quando forem realmente necessárias e isso ocorre quando usamos um First, Find, Single, Find, ToList, ToArray ou quando iteramos usando o foreach ou for/next.</w:t>
+      <w:proofErr w:type="spellStart"/>
+      <w:r>
+        <w:t>Lazy</w:t>
+      </w:r>
+      <w:proofErr w:type="spellEnd"/>
+      <w:r>
+        <w:t xml:space="preserve"> </w:t>
+      </w:r>
+      <w:proofErr w:type="spellStart"/>
+      <w:r>
+        <w:t>Loading</w:t>
+      </w:r>
+      <w:proofErr w:type="spellEnd"/>
+      <w:r>
+        <w:t xml:space="preserve"> ou 'Carregamento preguiçoso' é um recurso onde as entidades relacionadas no modelo de entidades são carregadas nas consultas sob demanda, ou seja, somente quando forem realmente necessárias e isso ocorre quando usamos um </w:t>
+      </w:r>
+      <w:proofErr w:type="spellStart"/>
+      <w:r>
+        <w:t>First</w:t>
+      </w:r>
+      <w:proofErr w:type="spellEnd"/>
+      <w:r>
+        <w:t xml:space="preserve">, </w:t>
+      </w:r>
+      <w:proofErr w:type="spellStart"/>
+      <w:r>
+        <w:t>Find</w:t>
+      </w:r>
+      <w:proofErr w:type="spellEnd"/>
+      <w:r>
+        <w:t xml:space="preserve">, Single, </w:t>
+      </w:r>
+      <w:proofErr w:type="spellStart"/>
+      <w:r>
+        <w:t>Find</w:t>
+      </w:r>
+      <w:proofErr w:type="spellEnd"/>
+      <w:r>
+        <w:t xml:space="preserve">, </w:t>
+      </w:r>
+      <w:proofErr w:type="spellStart"/>
+      <w:r>
+        <w:t>ToList</w:t>
+      </w:r>
+      <w:proofErr w:type="spellEnd"/>
+      <w:r>
+        <w:t xml:space="preserve">, </w:t>
+      </w:r>
+      <w:proofErr w:type="spellStart"/>
+      <w:r>
+        <w:t>ToArray</w:t>
+      </w:r>
+      <w:proofErr w:type="spellEnd"/>
+      <w:r>
+        <w:t xml:space="preserve"> ou quando iteramos usando o </w:t>
+      </w:r>
+      <w:proofErr w:type="spellStart"/>
+      <w:r>
+        <w:t>foreach</w:t>
+      </w:r>
+      <w:proofErr w:type="spellEnd"/>
+      <w:r>
+        <w:t xml:space="preserve"> ou for/</w:t>
+      </w:r>
+      <w:proofErr w:type="spellStart"/>
+      <w:r>
+        <w:t>next</w:t>
+      </w:r>
+      <w:proofErr w:type="spellEnd"/>
+      <w:r>
+        <w:t>.</w:t>
       </w:r>
     </w:p>
     <w:p>
@@ -407,17 +1166,29 @@
           <w:numId w:val="1"/>
         </w:numPr>
       </w:pPr>
+      <w:proofErr w:type="spellStart"/>
+      <w:proofErr w:type="gramStart"/>
       <w:r>
         <w:rPr>
           <w:highlight w:val="yellow"/>
         </w:rPr>
         <w:t>Microsoft.Extensions.Logging.Console</w:t>
       </w:r>
+      <w:proofErr w:type="spellEnd"/>
+      <w:proofErr w:type="gramEnd"/>
       <w:r>
         <w:t>:</w:t>
       </w:r>
       <w:r>
-        <w:t xml:space="preserve"> Para poder logar as consultas SQL geradas pelo EF Core no Console;</w:t>
+        <w:t xml:space="preserve"> Para poder </w:t>
+      </w:r>
+      <w:proofErr w:type="spellStart"/>
+      <w:r>
+        <w:t>logar</w:t>
+      </w:r>
+      <w:proofErr w:type="spellEnd"/>
+      <w:r>
+        <w:t xml:space="preserve"> as consultas SQL geradas pelo EF Core no Console;</w:t>
       </w:r>
     </w:p>
     <w:p>
@@ -428,12 +1199,16 @@
           <w:numId w:val="1"/>
         </w:numPr>
       </w:pPr>
+      <w:proofErr w:type="spellStart"/>
+      <w:proofErr w:type="gramStart"/>
       <w:r>
         <w:rPr>
           <w:highlight w:val="yellow"/>
         </w:rPr>
         <w:t>Microsoft.EntityFrameworkCore.Tools</w:t>
       </w:r>
+      <w:proofErr w:type="spellEnd"/>
+      <w:proofErr w:type="gramEnd"/>
       <w:r>
         <w:t>:</w:t>
       </w:r>
@@ -470,8 +1245,37 @@
           <w:numId w:val="1"/>
         </w:numPr>
       </w:pPr>
-      <w:r>
-        <w:t>Ctrl + .. : add uma referencia a classe</w:t>
+      <w:proofErr w:type="spellStart"/>
+      <w:r>
+        <w:t>Ctrl</w:t>
+      </w:r>
+      <w:proofErr w:type="spellEnd"/>
+      <w:r>
+        <w:t xml:space="preserve"> +</w:t>
+      </w:r>
+      <w:proofErr w:type="gramStart"/>
+      <w:r>
+        <w:t xml:space="preserve"> ..</w:t>
+      </w:r>
+      <w:proofErr w:type="gramEnd"/>
+      <w:r>
+        <w:t xml:space="preserve"> : </w:t>
+      </w:r>
+      <w:proofErr w:type="spellStart"/>
+      <w:r>
+        <w:t>add</w:t>
+      </w:r>
+      <w:proofErr w:type="spellEnd"/>
+      <w:r>
+        <w:t xml:space="preserve"> uma </w:t>
+      </w:r>
+      <w:proofErr w:type="spellStart"/>
+      <w:r>
+        <w:t>referencia</w:t>
+      </w:r>
+      <w:proofErr w:type="spellEnd"/>
+      <w:r>
+        <w:t xml:space="preserve"> a classe</w:t>
       </w:r>
     </w:p>
     <w:p>
@@ -482,11 +1286,30 @@
           <w:numId w:val="1"/>
         </w:numPr>
       </w:pPr>
-      <w:r>
-        <w:t>Ctrl + r + g : Excluir as referencias que não estão sendo utilizadas na classe</w:t>
-      </w:r>
-      <w:bookmarkStart w:id="0" w:name="_GoBack"/>
-      <w:bookmarkEnd w:id="0"/>
+      <w:proofErr w:type="spellStart"/>
+      <w:r>
+        <w:t>Ctrl</w:t>
+      </w:r>
+      <w:proofErr w:type="spellEnd"/>
+      <w:r>
+        <w:t xml:space="preserve"> + r + </w:t>
+      </w:r>
+      <w:proofErr w:type="gramStart"/>
+      <w:r>
+        <w:t>g :</w:t>
+      </w:r>
+      <w:proofErr w:type="gramEnd"/>
+      <w:r>
+        <w:t xml:space="preserve"> Excluir as </w:t>
+      </w:r>
+      <w:proofErr w:type="spellStart"/>
+      <w:r>
+        <w:t>referencias</w:t>
+      </w:r>
+      <w:proofErr w:type="spellEnd"/>
+      <w:r>
+        <w:t xml:space="preserve"> que não estão sendo utilizadas na classe</w:t>
+      </w:r>
     </w:p>
     <w:sectPr>
       <w:pgSz w:w="11906" w:h="16838"/>
@@ -586,8 +1409,97 @@
       </w:pPr>
     </w:lvl>
   </w:abstractNum>
+  <w:abstractNum w:abstractNumId="1" w15:restartNumberingAfterBreak="0">
+    <w:nsid w:val="73FC5D66"/>
+    <w:multiLevelType w:val="hybridMultilevel"/>
+    <w:tmpl w:val="17929608"/>
+    <w:lvl w:ilvl="0" w:tplc="0416000F">
+      <w:start w:val="1"/>
+      <w:numFmt w:val="decimal"/>
+      <w:lvlText w:val="%1."/>
+      <w:lvlJc w:val="left"/>
+      <w:pPr>
+        <w:ind w:left="720" w:hanging="360"/>
+      </w:pPr>
+    </w:lvl>
+    <w:lvl w:ilvl="1" w:tplc="04160019">
+      <w:start w:val="1"/>
+      <w:numFmt w:val="lowerLetter"/>
+      <w:lvlText w:val="%2."/>
+      <w:lvlJc w:val="left"/>
+      <w:pPr>
+        <w:ind w:left="1440" w:hanging="360"/>
+      </w:pPr>
+    </w:lvl>
+    <w:lvl w:ilvl="2" w:tplc="0416001B">
+      <w:start w:val="1"/>
+      <w:numFmt w:val="lowerRoman"/>
+      <w:lvlText w:val="%3."/>
+      <w:lvlJc w:val="right"/>
+      <w:pPr>
+        <w:ind w:left="2160" w:hanging="180"/>
+      </w:pPr>
+    </w:lvl>
+    <w:lvl w:ilvl="3" w:tplc="0416000F" w:tentative="1">
+      <w:start w:val="1"/>
+      <w:numFmt w:val="decimal"/>
+      <w:lvlText w:val="%4."/>
+      <w:lvlJc w:val="left"/>
+      <w:pPr>
+        <w:ind w:left="2880" w:hanging="360"/>
+      </w:pPr>
+    </w:lvl>
+    <w:lvl w:ilvl="4" w:tplc="04160019" w:tentative="1">
+      <w:start w:val="1"/>
+      <w:numFmt w:val="lowerLetter"/>
+      <w:lvlText w:val="%5."/>
+      <w:lvlJc w:val="left"/>
+      <w:pPr>
+        <w:ind w:left="3600" w:hanging="360"/>
+      </w:pPr>
+    </w:lvl>
+    <w:lvl w:ilvl="5" w:tplc="0416001B" w:tentative="1">
+      <w:start w:val="1"/>
+      <w:numFmt w:val="lowerRoman"/>
+      <w:lvlText w:val="%6."/>
+      <w:lvlJc w:val="right"/>
+      <w:pPr>
+        <w:ind w:left="4320" w:hanging="180"/>
+      </w:pPr>
+    </w:lvl>
+    <w:lvl w:ilvl="6" w:tplc="0416000F" w:tentative="1">
+      <w:start w:val="1"/>
+      <w:numFmt w:val="decimal"/>
+      <w:lvlText w:val="%7."/>
+      <w:lvlJc w:val="left"/>
+      <w:pPr>
+        <w:ind w:left="5040" w:hanging="360"/>
+      </w:pPr>
+    </w:lvl>
+    <w:lvl w:ilvl="7" w:tplc="04160019" w:tentative="1">
+      <w:start w:val="1"/>
+      <w:numFmt w:val="lowerLetter"/>
+      <w:lvlText w:val="%8."/>
+      <w:lvlJc w:val="left"/>
+      <w:pPr>
+        <w:ind w:left="5760" w:hanging="360"/>
+      </w:pPr>
+    </w:lvl>
+    <w:lvl w:ilvl="8" w:tplc="0416001B" w:tentative="1">
+      <w:start w:val="1"/>
+      <w:numFmt w:val="lowerRoman"/>
+      <w:lvlText w:val="%9."/>
+      <w:lvlJc w:val="right"/>
+      <w:pPr>
+        <w:ind w:left="6480" w:hanging="180"/>
+      </w:pPr>
+    </w:lvl>
+  </w:abstractNum>
   <w:num w:numId="1">
     <w:abstractNumId w:val="0"/>
+  </w:num>
+  <w:num w:numId="2">
+    <w:abstractNumId w:val="1"/>
   </w:num>
 </w:numbering>
 </file>

</xml_diff>